<commit_message>
2020-05-20 edition 2 / renewed report
</commit_message>
<xml_diff>
--- a/AAA第二组问题集合.docx
+++ b/AAA第二组问题集合.docx
@@ -205,12 +205,14 @@
         <w:jc w:val="left"/>
         <w:rPr>
           <w:rFonts w:ascii="仿宋" w:eastAsia="仿宋" w:hAnsi="仿宋"/>
-          <w:sz w:val="24"/>
-        </w:rPr>
-      </w:pPr>
-      <w:r>
-        <w:rPr>
-          <w:rFonts w:ascii="仿宋" w:eastAsia="仿宋" w:hAnsi="仿宋" w:hint="eastAsia"/>
+          <w:strike/>
+          <w:sz w:val="24"/>
+        </w:rPr>
+      </w:pPr>
+      <w:r>
+        <w:rPr>
+          <w:rFonts w:ascii="仿宋" w:eastAsia="仿宋" w:hAnsi="仿宋" w:hint="eastAsia"/>
+          <w:strike/>
           <w:sz w:val="24"/>
           <w:highlight w:val="yellow"/>
         </w:rPr>
@@ -219,6 +221,7 @@
       <w:r>
         <w:rPr>
           <w:rFonts w:ascii="仿宋" w:eastAsia="仿宋" w:hAnsi="仿宋" w:hint="eastAsia"/>
+          <w:strike/>
           <w:sz w:val="24"/>
         </w:rPr>
         <w:t>可不可以考虑贝塞尔滤波器，使用高阶的巴特沃斯滤波器是否会使声音失真</w:t>
@@ -279,6 +282,7 @@
         <w:jc w:val="left"/>
         <w:rPr>
           <w:rFonts w:ascii="仿宋" w:eastAsia="仿宋" w:hAnsi="仿宋"/>
+          <w:strike/>
           <w:sz w:val="24"/>
         </w:rPr>
       </w:pPr>
@@ -286,6 +290,7 @@
       <w:r>
         <w:rPr>
           <w:rFonts w:ascii="仿宋" w:eastAsia="仿宋" w:hAnsi="仿宋" w:hint="eastAsia"/>
+          <w:strike/>
           <w:sz w:val="24"/>
         </w:rPr>
         <w:t>一般公共场合较为嘈杂，怎样排除</w:t>
@@ -293,6 +298,7 @@
       <w:r>
         <w:rPr>
           <w:rFonts w:ascii="仿宋" w:eastAsia="仿宋" w:hAnsi="仿宋" w:hint="eastAsia"/>
+          <w:strike/>
           <w:sz w:val="24"/>
           <w:highlight w:val="yellow"/>
         </w:rPr>
@@ -301,6 +307,7 @@
       <w:r>
         <w:rPr>
           <w:rFonts w:ascii="仿宋" w:eastAsia="仿宋" w:hAnsi="仿宋" w:hint="eastAsia"/>
+          <w:strike/>
           <w:sz w:val="24"/>
         </w:rPr>
         <w:t>的影响？</w:t>
@@ -1342,6 +1349,7 @@
     <w:lsdException w:name="HTML Sample" w:semiHidden="1" w:unhideWhenUsed="1"/>
     <w:lsdException w:name="HTML Typewriter" w:semiHidden="1" w:unhideWhenUsed="1"/>
     <w:lsdException w:name="HTML Variable" w:semiHidden="1" w:unhideWhenUsed="1"/>
+    <w:lsdException w:name="Normal Table" w:semiHidden="1" w:unhideWhenUsed="1"/>
     <w:lsdException w:name="annotation subject" w:semiHidden="1" w:unhideWhenUsed="1"/>
     <w:lsdException w:name="No List" w:semiHidden="1" w:unhideWhenUsed="1"/>
     <w:lsdException w:name="Outline List 1" w:semiHidden="1" w:unhideWhenUsed="1"/>
@@ -1385,8 +1393,10 @@
     <w:lsdException w:name="Table Elegant" w:semiHidden="1" w:unhideWhenUsed="1"/>
     <w:lsdException w:name="Table Professional" w:semiHidden="1" w:unhideWhenUsed="1"/>
     <w:lsdException w:name="Table Subtle 1" w:semiHidden="1" w:unhideWhenUsed="1"/>
+    <w:lsdException w:name="Table Subtle 2" w:semiHidden="1" w:unhideWhenUsed="1"/>
     <w:lsdException w:name="Table Web 1" w:semiHidden="1" w:unhideWhenUsed="1"/>
     <w:lsdException w:name="Table Web 2" w:semiHidden="1" w:unhideWhenUsed="1"/>
+    <w:lsdException w:name="Table Web 3" w:semiHidden="1" w:unhideWhenUsed="1"/>
     <w:lsdException w:name="Balloon Text" w:semiHidden="1" w:unhideWhenUsed="1"/>
     <w:lsdException w:name="Table Grid" w:uiPriority="39"/>
     <w:lsdException w:name="Table Theme" w:semiHidden="1" w:unhideWhenUsed="1"/>

</xml_diff>